<commit_message>
Fixes export when analyses sur les malades is set
This field is not an array field, we can directly use the proper method
in the document.

Fixes SEVES-7A
</commit_message>
<xml_diff>
--- a/tiac/doc_templates/investigation_tiac.docx
+++ b/tiac/doc_templates/investigation_tiac.docx
@@ -207,7 +207,7 @@
         <w:tblStyle w:val="Grilledutableau"/>
         <w:tblW w:w="10456" w:type="dxa"/>
         <w:jc w:val="left"/>
-        <w:tblInd w:w="0" w:type="dxa"/>
+        <w:tblInd w:w="113" w:type="dxa"/>
         <w:tblLayout w:type="fixed"/>
         <w:tblCellMar>
           <w:top w:w="0" w:type="dxa"/>
@@ -621,7 +621,23 @@
           <w:sz w:val="20"/>
           <w:szCs w:val="20"/>
         </w:rPr>
-        <w:t>Analyses engagées sur les malades : {{ object.analyses_sur_les_malades_labels }}</w:t>
+        <w:t>Analyses engagées sur les malades : {{ object.</w:t>
+      </w:r>
+      <w:r>
+        <w:rPr>
+          <w:rFonts w:cs="Calibri" w:ascii="Calibri" w:hAnsi="Calibri" w:asciiTheme="minorHAnsi" w:cstheme="minorHAnsi" w:hAnsiTheme="minorHAnsi"/>
+          <w:sz w:val="20"/>
+          <w:szCs w:val="20"/>
+        </w:rPr>
+        <w:t>get_analyses_sur_les_malades_display()</w:t>
+      </w:r>
+      <w:r>
+        <w:rPr>
+          <w:rFonts w:cs="Calibri" w:ascii="Calibri" w:hAnsi="Calibri" w:asciiTheme="minorHAnsi" w:cstheme="minorHAnsi" w:hAnsiTheme="minorHAnsi"/>
+          <w:sz w:val="20"/>
+          <w:szCs w:val="20"/>
+        </w:rPr>
+        <w:t> }}</w:t>
       </w:r>
     </w:p>
     <w:p>
@@ -823,7 +839,7 @@
         <w:tblStyle w:val="Grilledutableau"/>
         <w:tblW w:w="10456" w:type="dxa"/>
         <w:jc w:val="left"/>
-        <w:tblInd w:w="0" w:type="dxa"/>
+        <w:tblInd w:w="113" w:type="dxa"/>
         <w:tblLayout w:type="fixed"/>
         <w:tblCellMar>
           <w:top w:w="0" w:type="dxa"/>

</xml_diff>

<commit_message>
Fix DOCX template when nb_sick_persons is None
Fixes SEVES-7G
</commit_message>
<xml_diff>
--- a/tiac/doc_templates/investigation_tiac.docx
+++ b/tiac/doc_templates/investigation_tiac.docx
@@ -440,115 +440,91 @@
           <w:sz w:val="20"/>
           <w:szCs w:val="20"/>
         </w:rPr>
-        <w:t xml:space="preserve">Nombre de malades total : </w:t>
-      </w:r>
-      <w:r>
-        <w:rPr>
-          <w:rFonts w:cs="Calibri" w:ascii="Calibri" w:hAnsi="Calibri" w:asciiTheme="minorHAnsi" w:cstheme="minorHAnsi" w:hAnsiTheme="minorHAnsi"/>
-          <w:sz w:val="20"/>
-          <w:szCs w:val="20"/>
-        </w:rPr>
-        <w:t>{% if object.nb_sick_persons &gt;=0%}</w:t>
-      </w:r>
-      <w:r>
-        <w:rPr>
-          <w:rFonts w:cs="Calibri" w:ascii="Calibri" w:hAnsi="Calibri" w:asciiTheme="minorHAnsi" w:cstheme="minorHAnsi" w:hAnsiTheme="minorHAnsi"/>
-          <w:sz w:val="20"/>
-          <w:szCs w:val="20"/>
-        </w:rPr>
-        <w:t>{{ object.nb_sick_persons }}</w:t>
-      </w:r>
-      <w:r>
-        <w:rPr>
-          <w:rFonts w:cs="Calibri" w:ascii="Calibri" w:hAnsi="Calibri" w:asciiTheme="minorHAnsi" w:cstheme="minorHAnsi" w:hAnsiTheme="minorHAnsi"/>
-          <w:sz w:val="20"/>
-          <w:szCs w:val="20"/>
-        </w:rPr>
-        <w:t>{% else %}-{% endif %}</w:t>
-      </w:r>
-    </w:p>
-    <w:p>
-      <w:pPr>
-        <w:pStyle w:val="Corpsdetexte"/>
-        <w:rPr>
-          <w:rFonts w:ascii="Calibri" w:hAnsi="Calibri" w:cs="Calibri" w:asciiTheme="minorHAnsi" w:cstheme="minorHAnsi" w:hAnsiTheme="minorHAnsi"/>
-          <w:sz w:val="20"/>
-          <w:szCs w:val="20"/>
-        </w:rPr>
-      </w:pPr>
-      <w:r>
-        <w:rPr>
-          <w:rFonts w:cs="Calibri" w:ascii="Calibri" w:hAnsi="Calibri" w:asciiTheme="minorHAnsi" w:cstheme="minorHAnsi" w:hAnsiTheme="minorHAnsi"/>
-          <w:sz w:val="20"/>
-          <w:szCs w:val="20"/>
-        </w:rPr>
-        <w:t xml:space="preserve">Dont conduits à l’hopital : </w:t>
-      </w:r>
-      <w:r>
-        <w:rPr>
-          <w:rFonts w:cs="Calibri" w:ascii="Calibri" w:hAnsi="Calibri" w:asciiTheme="minorHAnsi" w:cstheme="minorHAnsi" w:hAnsiTheme="minorHAnsi"/>
-          <w:sz w:val="20"/>
-          <w:szCs w:val="20"/>
-        </w:rPr>
-        <w:t>{% if object.nb_sick_persons_to_hospital &gt;=0%}</w:t>
-      </w:r>
-      <w:r>
-        <w:rPr>
-          <w:rFonts w:cs="Calibri" w:ascii="Calibri" w:hAnsi="Calibri" w:asciiTheme="minorHAnsi" w:cstheme="minorHAnsi" w:hAnsiTheme="minorHAnsi"/>
-          <w:sz w:val="20"/>
-          <w:szCs w:val="20"/>
-        </w:rPr>
-        <w:t>{{ object.nb_sick_persons_to_hospital }}</w:t>
-      </w:r>
-      <w:r>
-        <w:rPr>
-          <w:rFonts w:cs="Calibri" w:ascii="Calibri" w:hAnsi="Calibri" w:asciiTheme="minorHAnsi" w:cstheme="minorHAnsi" w:hAnsiTheme="minorHAnsi"/>
-          <w:sz w:val="20"/>
-          <w:szCs w:val="20"/>
-        </w:rPr>
-        <w:t>{% else %}-{% endif %}</w:t>
-      </w:r>
-    </w:p>
-    <w:p>
-      <w:pPr>
-        <w:pStyle w:val="Corpsdetexte"/>
-        <w:rPr>
-          <w:rFonts w:ascii="Calibri" w:hAnsi="Calibri" w:cs="Calibri" w:asciiTheme="minorHAnsi" w:cstheme="minorHAnsi" w:hAnsiTheme="minorHAnsi"/>
-          <w:sz w:val="20"/>
-          <w:szCs w:val="20"/>
-        </w:rPr>
-      </w:pPr>
-      <w:r>
-        <w:rPr>
-          <w:rFonts w:cs="Calibri" w:ascii="Calibri" w:hAnsi="Calibri" w:asciiTheme="minorHAnsi" w:cstheme="minorHAnsi" w:hAnsiTheme="minorHAnsi"/>
-          <w:sz w:val="20"/>
-          <w:szCs w:val="20"/>
-        </w:rPr>
-        <w:t>Dont décédés : {</w:t>
-      </w:r>
-      <w:r>
-        <w:rPr>
-          <w:rFonts w:cs="Calibri" w:ascii="Calibri" w:hAnsi="Calibri" w:asciiTheme="minorHAnsi" w:cstheme="minorHAnsi" w:hAnsiTheme="minorHAnsi"/>
-          <w:sz w:val="20"/>
-          <w:szCs w:val="20"/>
-        </w:rPr>
-        <w:t>% if object.nb_dead_persons &gt;=0%}</w:t>
-      </w:r>
-      <w:r>
-        <w:rPr>
-          <w:rFonts w:cs="Calibri" w:ascii="Calibri" w:hAnsi="Calibri" w:asciiTheme="minorHAnsi" w:cstheme="minorHAnsi" w:hAnsiTheme="minorHAnsi"/>
-          <w:sz w:val="20"/>
-          <w:szCs w:val="20"/>
-        </w:rPr>
-        <w:t>{{ object.nb_dead_persons }}</w:t>
-      </w:r>
-      <w:r>
-        <w:rPr>
-          <w:rFonts w:cs="Calibri" w:ascii="Calibri" w:hAnsi="Calibri" w:asciiTheme="minorHAnsi" w:cstheme="minorHAnsi" w:hAnsiTheme="minorHAnsi"/>
-          <w:sz w:val="20"/>
-          <w:szCs w:val="20"/>
-        </w:rPr>
-        <w:t>{% else %}-{% endif %}</w:t>
+        <w:t xml:space="preserve">Nombre de malades total : {% if object.nb_sick_persons </w:t>
+      </w:r>
+      <w:r>
+        <w:rPr>
+          <w:rFonts w:cs="Calibri" w:ascii="Calibri" w:hAnsi="Calibri" w:asciiTheme="minorHAnsi" w:cstheme="minorHAnsi" w:hAnsiTheme="minorHAnsi"/>
+          <w:sz w:val="20"/>
+          <w:szCs w:val="20"/>
+        </w:rPr>
+        <w:t xml:space="preserve">is not none </w:t>
+      </w:r>
+      <w:r>
+        <w:rPr>
+          <w:rFonts w:cs="Calibri" w:ascii="Calibri" w:hAnsi="Calibri" w:asciiTheme="minorHAnsi" w:cstheme="minorHAnsi" w:hAnsiTheme="minorHAnsi"/>
+          <w:sz w:val="20"/>
+          <w:szCs w:val="20"/>
+        </w:rPr>
+        <w:t>%}{{ object.nb_sick_persons }}{% else %}-{% endif %}</w:t>
+      </w:r>
+    </w:p>
+    <w:p>
+      <w:pPr>
+        <w:pStyle w:val="Corpsdetexte"/>
+        <w:rPr>
+          <w:rFonts w:ascii="Calibri" w:hAnsi="Calibri" w:cs="Calibri" w:asciiTheme="minorHAnsi" w:cstheme="minorHAnsi" w:hAnsiTheme="minorHAnsi"/>
+          <w:sz w:val="20"/>
+          <w:szCs w:val="20"/>
+        </w:rPr>
+      </w:pPr>
+      <w:r>
+        <w:rPr>
+          <w:rFonts w:cs="Calibri" w:ascii="Calibri" w:hAnsi="Calibri" w:asciiTheme="minorHAnsi" w:cstheme="minorHAnsi" w:hAnsiTheme="minorHAnsi"/>
+          <w:sz w:val="20"/>
+          <w:szCs w:val="20"/>
+        </w:rPr>
+        <w:t xml:space="preserve">Dont conduits à l’hopital : {% if object.nb_sick_persons_to_hospital </w:t>
+      </w:r>
+      <w:r>
+        <w:rPr>
+          <w:rFonts w:cs="Calibri" w:ascii="Calibri" w:hAnsi="Calibri" w:asciiTheme="minorHAnsi" w:cstheme="minorHAnsi" w:hAnsiTheme="minorHAnsi"/>
+          <w:sz w:val="20"/>
+          <w:szCs w:val="20"/>
+        </w:rPr>
+        <w:t xml:space="preserve">is not none </w:t>
+      </w:r>
+      <w:r>
+        <w:rPr>
+          <w:rFonts w:cs="Calibri" w:ascii="Calibri" w:hAnsi="Calibri" w:asciiTheme="minorHAnsi" w:cstheme="minorHAnsi" w:hAnsiTheme="minorHAnsi"/>
+          <w:sz w:val="20"/>
+          <w:szCs w:val="20"/>
+        </w:rPr>
+        <w:t>%}{{ object.nb_sick_persons_to_hospital }}{% else %}-{% endif %}</w:t>
+      </w:r>
+    </w:p>
+    <w:p>
+      <w:pPr>
+        <w:pStyle w:val="Corpsdetexte"/>
+        <w:rPr>
+          <w:rFonts w:ascii="Calibri" w:hAnsi="Calibri" w:cs="Calibri" w:asciiTheme="minorHAnsi" w:cstheme="minorHAnsi" w:hAnsiTheme="minorHAnsi"/>
+          <w:sz w:val="20"/>
+          <w:szCs w:val="20"/>
+        </w:rPr>
+      </w:pPr>
+      <w:r>
+        <w:rPr>
+          <w:rFonts w:cs="Calibri" w:ascii="Calibri" w:hAnsi="Calibri" w:asciiTheme="minorHAnsi" w:cstheme="minorHAnsi" w:hAnsiTheme="minorHAnsi"/>
+          <w:sz w:val="20"/>
+          <w:szCs w:val="20"/>
+        </w:rPr>
+        <w:t xml:space="preserve">Dont décédés : {% if object.nb_dead_persons </w:t>
+      </w:r>
+      <w:r>
+        <w:rPr>
+          <w:rFonts w:cs="Calibri" w:ascii="Calibri" w:hAnsi="Calibri" w:asciiTheme="minorHAnsi" w:cstheme="minorHAnsi" w:hAnsiTheme="minorHAnsi"/>
+          <w:sz w:val="20"/>
+          <w:szCs w:val="20"/>
+        </w:rPr>
+        <w:t xml:space="preserve">is not none </w:t>
+      </w:r>
+      <w:r>
+        <w:rPr>
+          <w:rFonts w:cs="Calibri" w:ascii="Calibri" w:hAnsi="Calibri" w:asciiTheme="minorHAnsi" w:cstheme="minorHAnsi" w:hAnsiTheme="minorHAnsi"/>
+          <w:sz w:val="20"/>
+          <w:szCs w:val="20"/>
+        </w:rPr>
+        <w:t>%}{{ object.nb_dead_persons }}{% else %}-{% endif %}</w:t>
       </w:r>
     </w:p>
     <w:p>
@@ -959,8 +935,9 @@
           <w:sz w:val="20"/>
           <w:szCs w:val="20"/>
         </w:rPr>
-        <w:t>Conclusion de la suspicion de TIAC : {{object.</w:t>
-      </w:r>
+        <w:t>Conclusion de la suspicion de TIAC : {{object.get_su</w:t>
+      </w:r>
+      <w:bookmarkStart w:id="3" w:name="__DdeLink__368_3629366771"/>
       <w:r>
         <w:rPr>
           <w:rFonts w:cs="Calibri" w:ascii="Calibri" w:hAnsi="Calibri" w:asciiTheme="minorHAnsi" w:cstheme="minorHAnsi" w:hAnsiTheme="minorHAnsi"/>
@@ -969,8 +946,9 @@
           <w:sz w:val="20"/>
           <w:szCs w:val="20"/>
         </w:rPr>
-        <w:t>get_</w:t>
-      </w:r>
+        <w:t>spicion_conclusi</w:t>
+      </w:r>
+      <w:bookmarkEnd w:id="3"/>
       <w:r>
         <w:rPr>
           <w:rFonts w:cs="Calibri" w:ascii="Calibri" w:hAnsi="Calibri" w:asciiTheme="minorHAnsi" w:cstheme="minorHAnsi" w:hAnsiTheme="minorHAnsi"/>
@@ -979,49 +957,7 @@
           <w:sz w:val="20"/>
           <w:szCs w:val="20"/>
         </w:rPr>
-        <w:t>su</w:t>
-      </w:r>
-      <w:bookmarkStart w:id="3" w:name="__DdeLink__368_3629366771"/>
-      <w:r>
-        <w:rPr>
-          <w:rFonts w:cs="Calibri" w:ascii="Calibri" w:hAnsi="Calibri" w:asciiTheme="minorHAnsi" w:cstheme="minorHAnsi" w:hAnsiTheme="minorHAnsi"/>
-          <w:b/>
-          <w:bCs/>
-          <w:sz w:val="20"/>
-          <w:szCs w:val="20"/>
-        </w:rPr>
-        <w:t>spicion_conclusi</w:t>
-      </w:r>
-      <w:bookmarkEnd w:id="3"/>
-      <w:r>
-        <w:rPr>
-          <w:rFonts w:cs="Calibri" w:ascii="Calibri" w:hAnsi="Calibri" w:asciiTheme="minorHAnsi" w:cstheme="minorHAnsi" w:hAnsiTheme="minorHAnsi"/>
-          <w:b/>
-          <w:bCs/>
-          <w:sz w:val="20"/>
-          <w:szCs w:val="20"/>
-        </w:rPr>
-        <w:t>on_</w:t>
-      </w:r>
-      <w:r>
-        <w:rPr>
-          <w:rFonts w:cs="Calibri" w:ascii="Calibri" w:hAnsi="Calibri" w:asciiTheme="minorHAnsi" w:cstheme="minorHAnsi" w:hAnsiTheme="minorHAnsi"/>
-          <w:b/>
-          <w:bCs/>
-          <w:sz w:val="20"/>
-          <w:szCs w:val="20"/>
-        </w:rPr>
-        <w:t>display()</w:t>
-      </w:r>
-      <w:r>
-        <w:rPr>
-          <w:rFonts w:cs="Calibri" w:ascii="Calibri" w:hAnsi="Calibri" w:asciiTheme="minorHAnsi" w:cstheme="minorHAnsi" w:hAnsiTheme="minorHAnsi"/>
-          <w:b/>
-          <w:bCs/>
-          <w:sz w:val="20"/>
-          <w:szCs w:val="20"/>
-        </w:rPr>
-        <w:t xml:space="preserve"> or '-'  }}</w:t>
+        <w:t>on_display() or '-'  }}</w:t>
       </w:r>
     </w:p>
     <w:p>
@@ -1111,23 +1047,7 @@
           <w:sz w:val="20"/>
           <w:szCs w:val="20"/>
         </w:rPr>
-        <w:t>Établissement (</w:t>
-      </w:r>
-      <w:r>
-        <w:rPr>
-          <w:rFonts w:cs="Calibri" w:ascii="Calibri" w:hAnsi="Calibri" w:asciiTheme="minorHAnsi" w:cstheme="minorHAnsi" w:hAnsiTheme="minorHAnsi"/>
-          <w:sz w:val="20"/>
-          <w:szCs w:val="20"/>
-        </w:rPr>
-        <w:t>scénario retenu</w:t>
-      </w:r>
-      <w:r>
-        <w:rPr>
-          <w:rFonts w:cs="Calibri" w:ascii="Calibri" w:hAnsi="Calibri" w:asciiTheme="minorHAnsi" w:cstheme="minorHAnsi" w:hAnsiTheme="minorHAnsi"/>
-          <w:sz w:val="20"/>
-          <w:szCs w:val="20"/>
-        </w:rPr>
-        <w:t>) : {{ object.conclusion_etablissement or '-' }}</w:t>
+        <w:t>Établissement (scénario retenu) : {{ object.conclusion_etablissement or '-' }}</w:t>
       </w:r>
     </w:p>
     <w:p>
@@ -1146,23 +1066,7 @@
           <w:sz w:val="20"/>
           <w:szCs w:val="20"/>
         </w:rPr>
-        <w:t>Repas (</w:t>
-      </w:r>
-      <w:r>
-        <w:rPr>
-          <w:rFonts w:cs="Calibri" w:ascii="Calibri" w:hAnsi="Calibri" w:asciiTheme="minorHAnsi" w:cstheme="minorHAnsi" w:hAnsiTheme="minorHAnsi"/>
-          <w:sz w:val="20"/>
-          <w:szCs w:val="20"/>
-        </w:rPr>
-        <w:t>scénario retenu</w:t>
-      </w:r>
-      <w:r>
-        <w:rPr>
-          <w:rFonts w:cs="Calibri" w:ascii="Calibri" w:hAnsi="Calibri" w:asciiTheme="minorHAnsi" w:cstheme="minorHAnsi" w:hAnsiTheme="minorHAnsi"/>
-          <w:sz w:val="20"/>
-          <w:szCs w:val="20"/>
-        </w:rPr>
-        <w:t>) : {{ object.conclusion_repas or '-' }}</w:t>
+        <w:t>Repas (scénario retenu) : {{ object.conclusion_repas or '-' }}</w:t>
       </w:r>
     </w:p>
     <w:p>
@@ -1181,23 +1085,7 @@
           <w:sz w:val="20"/>
           <w:szCs w:val="20"/>
         </w:rPr>
-        <w:t>Aliment (</w:t>
-      </w:r>
-      <w:r>
-        <w:rPr>
-          <w:rFonts w:cs="Calibri" w:ascii="Calibri" w:hAnsi="Calibri" w:asciiTheme="minorHAnsi" w:cstheme="minorHAnsi" w:hAnsiTheme="minorHAnsi"/>
-          <w:sz w:val="20"/>
-          <w:szCs w:val="20"/>
-        </w:rPr>
-        <w:t>scénario retenu</w:t>
-      </w:r>
-      <w:r>
-        <w:rPr>
-          <w:rFonts w:cs="Calibri" w:ascii="Calibri" w:hAnsi="Calibri" w:asciiTheme="minorHAnsi" w:cstheme="minorHAnsi" w:hAnsiTheme="minorHAnsi"/>
-          <w:sz w:val="20"/>
-          <w:szCs w:val="20"/>
-        </w:rPr>
-        <w:t>) : {{ object.conclusion_aliment or '-' }}</w:t>
+        <w:t>Aliment (scénario retenu) : {{ object.conclusion_aliment or '-' }}</w:t>
       </w:r>
     </w:p>
     <w:p>
@@ -1216,23 +1104,7 @@
           <w:sz w:val="20"/>
           <w:szCs w:val="20"/>
         </w:rPr>
-        <w:t>Analyse (</w:t>
-      </w:r>
-      <w:r>
-        <w:rPr>
-          <w:rFonts w:cs="Calibri" w:ascii="Calibri" w:hAnsi="Calibri" w:asciiTheme="minorHAnsi" w:cstheme="minorHAnsi" w:hAnsiTheme="minorHAnsi"/>
-          <w:sz w:val="20"/>
-          <w:szCs w:val="20"/>
-        </w:rPr>
-        <w:t>scénario retenu</w:t>
-      </w:r>
-      <w:r>
-        <w:rPr>
-          <w:rFonts w:cs="Calibri" w:ascii="Calibri" w:hAnsi="Calibri" w:asciiTheme="minorHAnsi" w:cstheme="minorHAnsi" w:hAnsiTheme="minorHAnsi"/>
-          <w:sz w:val="20"/>
-          <w:szCs w:val="20"/>
-        </w:rPr>
-        <w:t xml:space="preserve">) : {{ object.conclusion_analyse or '-' }} </w:t>
+        <w:t xml:space="preserve">Analyse (scénario retenu) : {{ object.conclusion_analyse or '-' }} </w:t>
       </w:r>
     </w:p>
     <w:p>
@@ -2286,25 +2158,7 @@
           <w:szCs w:val="20"/>
           <w:shd w:fill="auto" w:val="clear"/>
         </w:rPr>
-        <w:t>categorie_danger_</w:t>
-      </w:r>
-      <w:r>
-        <w:rPr>
-          <w:rFonts w:cs="Calibri" w:ascii="Calibri" w:hAnsi="Calibri" w:cstheme="minorHAnsi"/>
-          <w:sz w:val="20"/>
-          <w:szCs w:val="20"/>
-          <w:shd w:fill="auto" w:val="clear"/>
-        </w:rPr>
-        <w:t>full_</w:t>
-      </w:r>
-      <w:r>
-        <w:rPr>
-          <w:rFonts w:cs="Calibri" w:ascii="Calibri" w:hAnsi="Calibri" w:cstheme="minorHAnsi"/>
-          <w:sz w:val="20"/>
-          <w:szCs w:val="20"/>
-          <w:shd w:fill="auto" w:val="clear"/>
-        </w:rPr>
-        <w:t>labels</w:t>
+        <w:t>categorie_danger_full_labels</w:t>
       </w:r>
       <w:bookmarkEnd w:id="6"/>
       <w:r>

</xml_diff>

<commit_message>
Remove établissement and analyse from conclusion scenario
- In Docx export
- In CSV export
- In UI (edition form / details page)
</commit_message>
<xml_diff>
--- a/tiac/doc_templates/investigation_tiac.docx
+++ b/tiac/doc_templates/investigation_tiac.docx
@@ -200,23 +200,7 @@
           <w:sz w:val="20"/>
           <w:szCs w:val="20"/>
         </w:rPr>
-        <w:t>Date de réceptio</w:t>
-      </w:r>
-      <w:r>
-        <w:rPr>
-          <w:rFonts w:cs="Calibri" w:ascii="Calibri" w:hAnsi="Calibri" w:asciiTheme="minorHAnsi" w:cstheme="minorHAnsi" w:hAnsiTheme="minorHAnsi"/>
-          <w:sz w:val="20"/>
-          <w:szCs w:val="20"/>
-        </w:rPr>
-        <w:t>n</w:t>
-      </w:r>
-      <w:r>
-        <w:rPr>
-          <w:rFonts w:cs="Calibri" w:ascii="Calibri" w:hAnsi="Calibri" w:asciiTheme="minorHAnsi" w:cstheme="minorHAnsi" w:hAnsiTheme="minorHAnsi"/>
-          <w:sz w:val="20"/>
-          <w:szCs w:val="20"/>
-        </w:rPr>
-        <w:t> : {{object.date_reception.strftime("%Y-%m-%d %H:%M") }}</w:t>
+        <w:t>Date de réception : {{object.date_reception.strftime("%Y-%m-%d %H:%M") }}</w:t>
       </w:r>
     </w:p>
     <w:p>
@@ -1002,20 +986,15 @@
     <w:p>
       <w:pPr>
         <w:pStyle w:val="Normal"/>
-        <w:spacing w:before="120" w:afterAutospacing="1"/>
-        <w:rPr>
-          <w:rFonts w:ascii="Calibri" w:hAnsi="Calibri" w:cs="Calibri" w:asciiTheme="minorHAnsi" w:cstheme="minorHAnsi" w:hAnsiTheme="minorHAnsi"/>
-          <w:sz w:val="20"/>
-          <w:szCs w:val="20"/>
-        </w:rPr>
-      </w:pPr>
-      <w:r>
-        <w:rPr>
-          <w:rFonts w:cs="Calibri" w:ascii="Calibri" w:hAnsi="Calibri" w:asciiTheme="minorHAnsi" w:cstheme="minorHAnsi" w:hAnsiTheme="minorHAnsi"/>
-          <w:sz w:val="20"/>
-          <w:szCs w:val="20"/>
-        </w:rPr>
-        <w:t>Établissement (scénario retenu) : {{ object.conclusion_etablissement or '-' }}</w:t>
+        <w:spacing w:before="0" w:afterAutospacing="1"/>
+        <w:rPr>
+          <w:rFonts w:ascii="Calibri" w:hAnsi="Calibri" w:cs="Calibri" w:asciiTheme="minorHAnsi" w:cstheme="minorHAnsi" w:hAnsiTheme="minorHAnsi"/>
+          <w:sz w:val="20"/>
+          <w:szCs w:val="20"/>
+        </w:rPr>
+      </w:pPr>
+      <w:r>
+        <w:rPr/>
       </w:r>
     </w:p>
     <w:p>
@@ -1053,26 +1032,7 @@
           <w:sz w:val="20"/>
           <w:szCs w:val="20"/>
         </w:rPr>
-        <w:t>Aliment (scénario retenu) : {{ object.conclusion_aliment or '-' }}</w:t>
-      </w:r>
-    </w:p>
-    <w:p>
-      <w:pPr>
-        <w:pStyle w:val="Normal"/>
-        <w:spacing w:before="0" w:afterAutospacing="1"/>
-        <w:rPr>
-          <w:rFonts w:ascii="Calibri" w:hAnsi="Calibri" w:cs="Calibri" w:asciiTheme="minorHAnsi" w:cstheme="minorHAnsi" w:hAnsiTheme="minorHAnsi"/>
-          <w:sz w:val="20"/>
-          <w:szCs w:val="20"/>
-        </w:rPr>
-      </w:pPr>
-      <w:r>
-        <w:rPr>
-          <w:rFonts w:cs="Calibri" w:ascii="Calibri" w:hAnsi="Calibri" w:asciiTheme="minorHAnsi" w:cstheme="minorHAnsi" w:hAnsiTheme="minorHAnsi"/>
-          <w:sz w:val="20"/>
-          <w:szCs w:val="20"/>
-        </w:rPr>
-        <w:t xml:space="preserve">Analyse (scénario retenu) : {{ object.conclusion_analyse or '-' }} </w:t>
+        <w:t xml:space="preserve">Aliment (scénario retenu) : {{ object.conclusion_aliment or '-' }} </w:t>
       </w:r>
     </w:p>
     <w:p>

</xml_diff>